<commit_message>
Implemented Chebyshev approximation with symbolic expression
</commit_message>
<xml_diff>
--- a/consultation/20181029.docx
+++ b/consultation/20181029.docx
@@ -168,6 +168,35 @@
       <w:pPr>
         <w:pStyle w:val="ListParagraph"/>
         <w:numPr>
+          <w:ilvl w:val="1"/>
+          <w:numId w:val="1"/>
+        </w:numPr>
+        <w:jc w:val="left"/>
+      </w:pPr>
+      <w:r>
+        <w:t>Shift in scale: turn [</w:t>
+      </w:r>
+      <w:proofErr w:type="spellStart"/>
+      <w:r>
+        <w:t>a,b</w:t>
+      </w:r>
+      <w:proofErr w:type="spellEnd"/>
+      <w:r>
+        <w:t>] to [-1,1], do approximation and turn it back</w:t>
+      </w:r>
+      <w:r>
+        <w:t xml:space="preserve"> (check chebfun</w:t>
+      </w:r>
+      <w:bookmarkStart w:id="0" w:name="_GoBack"/>
+      <w:bookmarkEnd w:id="0"/>
+      <w:r>
+        <w:t>)</w:t>
+      </w:r>
+    </w:p>
+    <w:p>
+      <w:pPr>
+        <w:pStyle w:val="ListParagraph"/>
+        <w:numPr>
           <w:ilvl w:val="0"/>
           <w:numId w:val="1"/>
         </w:numPr>
@@ -221,8 +250,6 @@
       <w:r>
         <w:t>Given a list of zeroes, construct the contours in Figure 3 in the form of a list of points in the complex plane that form a path avoiding the zeroes</w:t>
       </w:r>
-      <w:bookmarkStart w:id="0" w:name="_GoBack"/>
-      <w:bookmarkEnd w:id="0"/>
     </w:p>
     <w:p>
       <w:pPr>

</xml_diff>